<commit_message>
Corrected typo in user guide
Thanks to Lukasz Bugaj for pointing out the typo!
</commit_message>
<xml_diff>
--- a/p53Cinema_getting_started.docx
+++ b/p53Cinema_getting_started.docx
@@ -90,18 +90,8 @@
           <w:sz w:val="18"/>
           <w:szCs w:val="20"/>
         </w:rPr>
-        <w:t xml:space="preserve"> </w:t>
-      </w:r>
-      <w:proofErr w:type="spellStart"/>
-      <w:r>
-        <w:rPr>
-          <w:rFonts w:ascii="Arial" w:hAnsi="Arial" w:cs="Arial"/>
-          <w:sz w:val="18"/>
-          <w:szCs w:val="20"/>
-        </w:rPr>
-        <w:t>Lahav</w:t>
-      </w:r>
-      <w:proofErr w:type="spellEnd"/>
+        <w:t xml:space="preserve"> Lahav</w:t>
+      </w:r>
     </w:p>
     <w:p>
       <w:pPr>
@@ -390,25 +380,7 @@
           <w:sz w:val="18"/>
           <w:szCs w:val="20"/>
         </w:rPr>
-        <w:t xml:space="preserve">, K.W., Mock, C.S. and </w:t>
-      </w:r>
-      <w:proofErr w:type="spellStart"/>
-      <w:r>
-        <w:rPr>
-          <w:rFonts w:ascii="Arial" w:hAnsi="Arial" w:cs="Arial"/>
-          <w:sz w:val="18"/>
-          <w:szCs w:val="20"/>
-        </w:rPr>
-        <w:t>Lahav</w:t>
-      </w:r>
-      <w:proofErr w:type="spellEnd"/>
-      <w:r>
-        <w:rPr>
-          <w:rFonts w:ascii="Arial" w:hAnsi="Arial" w:cs="Arial"/>
-          <w:sz w:val="18"/>
-          <w:szCs w:val="20"/>
-        </w:rPr>
-        <w:t>, G. Fluctuations in p53 signaling allow escape from Cell-Cycle arrest. </w:t>
+        <w:t>, K.W., Mock, C.S. and Lahav, G. Fluctuations in p53 signaling allow escape from Cell-Cycle arrest. </w:t>
       </w:r>
       <w:r>
         <w:rPr>
@@ -874,8 +846,8 @@
             <v:stroke joinstyle="miter"/>
             <v:path gradientshapeok="t" o:connecttype="rect"/>
           </v:shapetype>
-          <v:shape id="_x0000_s1102" type="#_x0000_t202" alt="" style="width:541.4pt;height:39.3pt;mso-wrap-style:square;mso-width-percent:0;mso-height-percent:0;mso-left-percent:-10001;mso-top-percent:-10001;mso-position-horizontal:absolute;mso-position-horizontal-relative:char;mso-position-vertical:absolute;mso-position-vertical-relative:line;mso-width-percent:0;mso-height-percent:0;mso-left-percent:-10001;mso-top-percent:-10001;v-text-anchor:top" fillcolor="#f2f2f2 [3052]" stroked="f">
-            <v:textbox style="mso-next-textbox:#_x0000_s1102">
+          <v:shape id="_x0000_s1124" type="#_x0000_t202" alt="" style="width:541.4pt;height:39.3pt;mso-wrap-style:square;mso-width-percent:0;mso-height-percent:0;mso-left-percent:-10001;mso-top-percent:-10001;mso-position-horizontal:absolute;mso-position-horizontal-relative:char;mso-position-vertical:absolute;mso-position-vertical-relative:line;mso-width-percent:0;mso-height-percent:0;mso-left-percent:-10001;mso-top-percent:-10001;v-text-anchor:top" fillcolor="#f2f2f2 [3052]" stroked="f">
+            <v:textbox style="mso-next-textbox:#_x0000_s1124">
               <w:txbxContent>
                 <w:p>
                   <w:pPr>
@@ -1075,8 +1047,8 @@
           <w:szCs w:val="20"/>
         </w:rPr>
         <w:pict>
-          <v:shape id="_x0000_s1101" type="#_x0000_t202" alt="" style="width:541.4pt;height:18.55pt;mso-wrap-style:square;mso-width-percent:0;mso-height-percent:0;mso-left-percent:-10001;mso-top-percent:-10001;mso-position-horizontal:absolute;mso-position-horizontal-relative:char;mso-position-vertical:absolute;mso-position-vertical-relative:line;mso-width-percent:0;mso-height-percent:0;mso-left-percent:-10001;mso-top-percent:-10001;v-text-anchor:top" fillcolor="#f2f2f2 [3052]" stroked="f">
-            <v:textbox style="mso-next-textbox:#_x0000_s1101">
+          <v:shape id="_x0000_s1123" type="#_x0000_t202" alt="" style="width:541.4pt;height:18.55pt;mso-wrap-style:square;mso-width-percent:0;mso-height-percent:0;mso-left-percent:-10001;mso-top-percent:-10001;mso-position-horizontal:absolute;mso-position-horizontal-relative:char;mso-position-vertical:absolute;mso-position-vertical-relative:line;mso-width-percent:0;mso-height-percent:0;mso-left-percent:-10001;mso-top-percent:-10001;v-text-anchor:top" fillcolor="#f2f2f2 [3052]" stroked="f">
+            <v:textbox style="mso-next-textbox:#_x0000_s1123">
               <w:txbxContent>
                 <w:p>
                   <w:pPr>
@@ -1429,8 +1401,8 @@
           <w:szCs w:val="20"/>
         </w:rPr>
         <w:pict>
-          <v:shape id="_x0000_s1100" type="#_x0000_t202" alt="" style="width:541.4pt;height:43pt;mso-wrap-style:square;mso-width-percent:0;mso-height-percent:0;mso-left-percent:-10001;mso-top-percent:-10001;mso-position-horizontal:absolute;mso-position-horizontal-relative:char;mso-position-vertical:absolute;mso-position-vertical-relative:line;mso-width-percent:0;mso-height-percent:0;mso-left-percent:-10001;mso-top-percent:-10001;v-text-anchor:top" fillcolor="#f2f2f2 [3052]" stroked="f">
-            <v:textbox style="mso-next-textbox:#_x0000_s1100">
+          <v:shape id="_x0000_s1122" type="#_x0000_t202" alt="" style="width:541.4pt;height:43pt;mso-wrap-style:square;mso-width-percent:0;mso-height-percent:0;mso-left-percent:-10001;mso-top-percent:-10001;mso-position-horizontal:absolute;mso-position-horizontal-relative:char;mso-position-vertical:absolute;mso-position-vertical-relative:line;mso-width-percent:0;mso-height-percent:0;mso-left-percent:-10001;mso-top-percent:-10001;v-text-anchor:top" fillcolor="#f2f2f2 [3052]" stroked="f">
+            <v:textbox style="mso-next-textbox:#_x0000_s1122">
               <w:txbxContent>
                 <w:p>
                   <w:pPr>
@@ -1650,8 +1622,8 @@
           <w:szCs w:val="20"/>
         </w:rPr>
         <w:pict>
-          <v:shape id="_x0000_s1099" type="#_x0000_t202" alt="" style="width:541.4pt;height:18pt;mso-wrap-style:square;mso-width-percent:0;mso-height-percent:0;mso-left-percent:-10001;mso-top-percent:-10001;mso-position-horizontal:absolute;mso-position-horizontal-relative:char;mso-position-vertical:absolute;mso-position-vertical-relative:line;mso-width-percent:0;mso-height-percent:0;mso-left-percent:-10001;mso-top-percent:-10001;v-text-anchor:top" fillcolor="#f2f2f2 [3052]" stroked="f">
-            <v:textbox style="mso-next-textbox:#_x0000_s1099">
+          <v:shape id="_x0000_s1121" type="#_x0000_t202" alt="" style="width:541.4pt;height:18pt;mso-wrap-style:square;mso-width-percent:0;mso-height-percent:0;mso-left-percent:-10001;mso-top-percent:-10001;mso-position-horizontal:absolute;mso-position-horizontal-relative:char;mso-position-vertical:absolute;mso-position-vertical-relative:line;mso-width-percent:0;mso-height-percent:0;mso-left-percent:-10001;mso-top-percent:-10001;v-text-anchor:top" fillcolor="#f2f2f2 [3052]" stroked="f">
+            <v:textbox style="mso-next-textbox:#_x0000_s1121">
               <w:txbxContent>
                 <w:p>
                   <w:pPr>
@@ -2406,8 +2378,8 @@
           <w:szCs w:val="18"/>
         </w:rPr>
         <w:pict>
-          <v:shape id="_x0000_s1080" type="#_x0000_t202" alt="" style="width:544.95pt;height:264.55pt;mso-wrap-style:square;mso-width-percent:0;mso-height-percent:0;mso-left-percent:-10001;mso-top-percent:-10001;mso-position-horizontal:absolute;mso-position-horizontal-relative:char;mso-position-vertical:absolute;mso-position-vertical-relative:line;mso-width-percent:0;mso-height-percent:0;mso-left-percent:-10001;mso-top-percent:-10001;v-text-anchor:top" stroked="f">
-            <v:textbox style="mso-next-textbox:#_x0000_s1080">
+          <v:shape id="_x0000_s1120" type="#_x0000_t202" alt="" style="width:544.95pt;height:264.55pt;mso-wrap-style:square;mso-width-percent:0;mso-height-percent:0;mso-left-percent:-10001;mso-top-percent:-10001;mso-position-horizontal:absolute;mso-position-horizontal-relative:char;mso-position-vertical:absolute;mso-position-vertical-relative:line;mso-width-percent:0;mso-height-percent:0;mso-left-percent:-10001;mso-top-percent:-10001;v-text-anchor:top" stroked="f">
+            <v:textbox style="mso-next-textbox:#_x0000_s1120">
               <w:txbxContent>
                 <w:p>
                   <w:pPr>
@@ -2889,8 +2861,8 @@
           <w:szCs w:val="18"/>
         </w:rPr>
         <w:pict>
-          <v:shape id="_x0000_s1066" type="#_x0000_t202" alt="" style="width:544.95pt;height:328.35pt;mso-wrap-style:square;mso-width-percent:0;mso-height-percent:0;mso-left-percent:-10001;mso-top-percent:-10001;mso-position-horizontal:absolute;mso-position-horizontal-relative:char;mso-position-vertical:absolute;mso-position-vertical-relative:line;mso-width-percent:0;mso-height-percent:0;mso-left-percent:-10001;mso-top-percent:-10001;v-text-anchor:top" stroked="f">
-            <v:textbox style="mso-next-textbox:#_x0000_s1066">
+          <v:shape id="_x0000_s1119" type="#_x0000_t202" alt="" style="width:544.95pt;height:328.35pt;mso-wrap-style:square;mso-width-percent:0;mso-height-percent:0;mso-left-percent:-10001;mso-top-percent:-10001;mso-position-horizontal:absolute;mso-position-horizontal-relative:char;mso-position-vertical:absolute;mso-position-vertical-relative:line;mso-width-percent:0;mso-height-percent:0;mso-left-percent:-10001;mso-top-percent:-10001;v-text-anchor:top" stroked="f">
+            <v:textbox style="mso-next-textbox:#_x0000_s1119">
               <w:txbxContent>
                 <w:p>
                   <w:pPr>
@@ -3505,8 +3477,8 @@
           <w:szCs w:val="20"/>
         </w:rPr>
         <w:pict>
-          <v:shape id="_x0000_s1045" type="#_x0000_t202" alt="" style="width:544.25pt;height:223.35pt;mso-wrap-style:square;mso-width-percent:0;mso-height-percent:0;mso-left-percent:-10001;mso-top-percent:-10001;mso-position-horizontal:absolute;mso-position-horizontal-relative:char;mso-position-vertical:absolute;mso-position-vertical-relative:line;mso-width-percent:0;mso-height-percent:0;mso-left-percent:-10001;mso-top-percent:-10001;v-text-anchor:top" stroked="f">
-            <v:textbox style="mso-next-textbox:#_x0000_s1045">
+          <v:shape id="_x0000_s1118" type="#_x0000_t202" alt="" style="width:544.25pt;height:223.35pt;mso-wrap-style:square;mso-width-percent:0;mso-height-percent:0;mso-left-percent:-10001;mso-top-percent:-10001;mso-position-horizontal:absolute;mso-position-horizontal-relative:char;mso-position-vertical:absolute;mso-position-vertical-relative:line;mso-width-percent:0;mso-height-percent:0;mso-left-percent:-10001;mso-top-percent:-10001;v-text-anchor:top" stroked="f">
+            <v:textbox style="mso-next-textbox:#_x0000_s1118">
               <w:txbxContent>
                 <w:p>
                   <w:pPr>
@@ -5241,8 +5213,8 @@
           <w:szCs w:val="20"/>
         </w:rPr>
         <w:pict>
-          <v:shape id="_x0000_s1044" type="#_x0000_t202" alt="" style="width:541.4pt;height:99.55pt;mso-wrap-style:square;mso-width-percent:0;mso-height-percent:0;mso-left-percent:-10001;mso-top-percent:-10001;mso-position-horizontal:absolute;mso-position-horizontal-relative:char;mso-position-vertical:absolute;mso-position-vertical-relative:line;mso-width-percent:0;mso-height-percent:0;mso-left-percent:-10001;mso-top-percent:-10001;v-text-anchor:top" fillcolor="#f2f2f2 [3052]" stroked="f">
-            <v:textbox style="mso-next-textbox:#_x0000_s1044">
+          <v:shape id="_x0000_s1117" type="#_x0000_t202" alt="" style="width:541.4pt;height:99.55pt;mso-wrap-style:square;mso-width-percent:0;mso-height-percent:0;mso-left-percent:-10001;mso-top-percent:-10001;mso-position-horizontal:absolute;mso-position-horizontal-relative:char;mso-position-vertical:absolute;mso-position-vertical-relative:line;mso-width-percent:0;mso-height-percent:0;mso-left-percent:-10001;mso-top-percent:-10001;v-text-anchor:top" fillcolor="#f2f2f2 [3052]" stroked="f">
+            <v:textbox style="mso-next-textbox:#_x0000_s1117">
               <w:txbxContent>
                 <w:p>
                   <w:pPr>
@@ -5704,8 +5676,8 @@
           <w:szCs w:val="20"/>
         </w:rPr>
         <w:pict>
-          <v:shape id="_x0000_s1043" type="#_x0000_t202" alt="" style="width:541.4pt;height:38.6pt;mso-wrap-style:square;mso-width-percent:0;mso-height-percent:0;mso-left-percent:-10001;mso-top-percent:-10001;mso-position-horizontal:absolute;mso-position-horizontal-relative:char;mso-position-vertical:absolute;mso-position-vertical-relative:line;mso-width-percent:0;mso-height-percent:0;mso-left-percent:-10001;mso-top-percent:-10001;v-text-anchor:top" fillcolor="#f2f2f2 [3052]" stroked="f">
-            <v:textbox style="mso-next-textbox:#_x0000_s1043">
+          <v:shape id="_x0000_s1116" type="#_x0000_t202" alt="" style="width:541.4pt;height:38.6pt;mso-wrap-style:square;mso-width-percent:0;mso-height-percent:0;mso-left-percent:-10001;mso-top-percent:-10001;mso-position-horizontal:absolute;mso-position-horizontal-relative:char;mso-position-vertical:absolute;mso-position-vertical-relative:line;mso-width-percent:0;mso-height-percent:0;mso-left-percent:-10001;mso-top-percent:-10001;v-text-anchor:top" fillcolor="#f2f2f2 [3052]" stroked="f">
+            <v:textbox style="mso-next-textbox:#_x0000_s1116">
               <w:txbxContent>
                 <w:p>
                   <w:pPr>
@@ -5972,8 +5944,8 @@
           <w:szCs w:val="20"/>
         </w:rPr>
         <w:pict>
-          <v:shape id="_x0000_s1042" type="#_x0000_t202" alt="" style="width:541.4pt;height:99.55pt;mso-wrap-style:square;mso-width-percent:0;mso-height-percent:0;mso-left-percent:-10001;mso-top-percent:-10001;mso-position-horizontal:absolute;mso-position-horizontal-relative:char;mso-position-vertical:absolute;mso-position-vertical-relative:line;mso-width-percent:0;mso-height-percent:0;mso-left-percent:-10001;mso-top-percent:-10001;v-text-anchor:top" fillcolor="#f2f2f2 [3052]" stroked="f">
-            <v:textbox style="mso-next-textbox:#_x0000_s1042">
+          <v:shape id="_x0000_s1115" type="#_x0000_t202" alt="" style="width:541.4pt;height:99.55pt;mso-wrap-style:square;mso-width-percent:0;mso-height-percent:0;mso-left-percent:-10001;mso-top-percent:-10001;mso-position-horizontal:absolute;mso-position-horizontal-relative:char;mso-position-vertical:absolute;mso-position-vertical-relative:line;mso-width-percent:0;mso-height-percent:0;mso-left-percent:-10001;mso-top-percent:-10001;v-text-anchor:top" fillcolor="#f2f2f2 [3052]" stroked="f">
+            <v:textbox style="mso-next-textbox:#_x0000_s1115">
               <w:txbxContent>
                 <w:p>
                   <w:pPr>
@@ -6344,8 +6316,18 @@
                       <w:sz w:val="18"/>
                       <w:szCs w:val="18"/>
                     </w:rPr>
-                    <w:t>getDatasetTraces_fillLineageInformation</w:t>
-                  </w:r>
+                    <w:t>getDatasetTraces_</w:t>
+                  </w:r>
+                  <w:r>
+                    <w:rPr>
+                      <w:rFonts w:ascii="Lucida Console" w:hAnsi="Lucida Console" w:cs="Arial"/>
+                      <w:sz w:val="18"/>
+                      <w:szCs w:val="18"/>
+                    </w:rPr>
+                    <w:t>localSegmentation</w:t>
+                  </w:r>
+                  <w:bookmarkStart w:id="0" w:name="_GoBack"/>
+                  <w:bookmarkEnd w:id="0"/>
                   <w:proofErr w:type="spellEnd"/>
                   <w:r>
                     <w:rPr>
@@ -6451,8 +6433,8 @@
           <w:szCs w:val="20"/>
         </w:rPr>
         <w:pict>
-          <v:shape id="_x0000_s1041" type="#_x0000_t202" alt="" style="width:541.4pt;height:60.45pt;mso-wrap-style:square;mso-width-percent:0;mso-height-percent:0;mso-left-percent:-10001;mso-top-percent:-10001;mso-position-horizontal:absolute;mso-position-horizontal-relative:char;mso-position-vertical:absolute;mso-position-vertical-relative:line;mso-width-percent:0;mso-height-percent:0;mso-left-percent:-10001;mso-top-percent:-10001;v-text-anchor:top" fillcolor="#f2f2f2 [3052]" stroked="f">
-            <v:textbox style="mso-next-textbox:#_x0000_s1041">
+          <v:shape id="_x0000_s1114" type="#_x0000_t202" alt="" style="width:541.4pt;height:60.45pt;mso-wrap-style:square;mso-width-percent:0;mso-height-percent:0;mso-left-percent:-10001;mso-top-percent:-10001;mso-position-horizontal:absolute;mso-position-horizontal-relative:char;mso-position-vertical:absolute;mso-position-vertical-relative:line;mso-width-percent:0;mso-height-percent:0;mso-left-percent:-10001;mso-top-percent:-10001;v-text-anchor:top" fillcolor="#f2f2f2 [3052]" stroked="f">
+            <v:textbox style="mso-next-textbox:#_x0000_s1114">
               <w:txbxContent>
                 <w:p>
                   <w:pPr>
@@ -6818,8 +6800,8 @@
           <w:szCs w:val="20"/>
         </w:rPr>
         <w:pict>
-          <v:shape id="_x0000_s1040" type="#_x0000_t202" alt="" style="width:541.4pt;height:99.55pt;mso-wrap-style:square;mso-width-percent:0;mso-height-percent:0;mso-left-percent:-10001;mso-top-percent:-10001;mso-position-horizontal:absolute;mso-position-horizontal-relative:char;mso-position-vertical:absolute;mso-position-vertical-relative:line;mso-width-percent:0;mso-height-percent:0;mso-left-percent:-10001;mso-top-percent:-10001;v-text-anchor:top" fillcolor="#f2f2f2 [3052]" stroked="f">
-            <v:textbox style="mso-next-textbox:#_x0000_s1040">
+          <v:shape id="_x0000_s1113" type="#_x0000_t202" alt="" style="width:541.4pt;height:99.55pt;mso-wrap-style:square;mso-width-percent:0;mso-height-percent:0;mso-left-percent:-10001;mso-top-percent:-10001;mso-position-horizontal:absolute;mso-position-horizontal-relative:char;mso-position-vertical:absolute;mso-position-vertical-relative:line;mso-width-percent:0;mso-height-percent:0;mso-left-percent:-10001;mso-top-percent:-10001;v-text-anchor:top" fillcolor="#f2f2f2 [3052]" stroked="f">
+            <v:textbox style="mso-next-textbox:#_x0000_s1113">
               <w:txbxContent>
                 <w:p>
                   <w:pPr>
@@ -7146,8 +7128,6 @@
                     </w:rPr>
                     <w:t>);</w:t>
                   </w:r>
-                  <w:bookmarkStart w:id="0" w:name="_GoBack"/>
-                  <w:bookmarkEnd w:id="0"/>
                 </w:p>
                 <w:p>
                   <w:pPr>
@@ -7289,8 +7269,8 @@
           <w:szCs w:val="20"/>
         </w:rPr>
         <w:pict>
-          <v:shape id="_x0000_s1039" type="#_x0000_t202" alt="" style="width:541.4pt;height:39.85pt;mso-wrap-style:square;mso-width-percent:0;mso-height-percent:0;mso-left-percent:-10001;mso-top-percent:-10001;mso-position-horizontal:absolute;mso-position-horizontal-relative:char;mso-position-vertical:absolute;mso-position-vertical-relative:line;mso-width-percent:0;mso-height-percent:0;mso-left-percent:-10001;mso-top-percent:-10001;v-text-anchor:top" fillcolor="#f2f2f2 [3052]" stroked="f">
-            <v:textbox style="mso-next-textbox:#_x0000_s1039">
+          <v:shape id="_x0000_s1112" type="#_x0000_t202" alt="" style="width:541.4pt;height:39.85pt;mso-wrap-style:square;mso-width-percent:0;mso-height-percent:0;mso-left-percent:-10001;mso-top-percent:-10001;mso-position-horizontal:absolute;mso-position-horizontal-relative:char;mso-position-vertical:absolute;mso-position-vertical-relative:line;mso-width-percent:0;mso-height-percent:0;mso-left-percent:-10001;mso-top-percent:-10001;v-text-anchor:top" fillcolor="#f2f2f2 [3052]" stroked="f">
+            <v:textbox style="mso-next-textbox:#_x0000_s1112">
               <w:txbxContent>
                 <w:p>
                   <w:pPr>
@@ -7656,8 +7636,8 @@
           <w:szCs w:val="20"/>
         </w:rPr>
         <w:pict>
-          <v:shape id="_x0000_s1038" type="#_x0000_t202" alt="" style="width:541.4pt;height:48.9pt;mso-wrap-style:square;mso-width-percent:0;mso-height-percent:0;mso-left-percent:-10001;mso-top-percent:-10001;mso-position-horizontal:absolute;mso-position-horizontal-relative:char;mso-position-vertical:absolute;mso-position-vertical-relative:line;mso-width-percent:0;mso-height-percent:0;mso-left-percent:-10001;mso-top-percent:-10001;v-text-anchor:top" fillcolor="#f2f2f2 [3052]" stroked="f">
-            <v:textbox style="mso-next-textbox:#_x0000_s1038">
+          <v:shape id="_x0000_s1111" type="#_x0000_t202" alt="" style="width:541.4pt;height:48.9pt;mso-wrap-style:square;mso-width-percent:0;mso-height-percent:0;mso-left-percent:-10001;mso-top-percent:-10001;mso-position-horizontal:absolute;mso-position-horizontal-relative:char;mso-position-vertical:absolute;mso-position-vertical-relative:line;mso-width-percent:0;mso-height-percent:0;mso-left-percent:-10001;mso-top-percent:-10001;v-text-anchor:top" fillcolor="#f2f2f2 [3052]" stroked="f">
+            <v:textbox style="mso-next-textbox:#_x0000_s1111">
               <w:txbxContent>
                 <w:p>
                   <w:pPr>
@@ -7922,8 +7902,8 @@
           <w:szCs w:val="20"/>
         </w:rPr>
         <w:pict>
-          <v:shape id="_x0000_s1037" type="#_x0000_t202" alt="" style="width:541.4pt;height:26.35pt;mso-wrap-style:square;mso-width-percent:0;mso-height-percent:0;mso-left-percent:-10001;mso-top-percent:-10001;mso-position-horizontal:absolute;mso-position-horizontal-relative:char;mso-position-vertical:absolute;mso-position-vertical-relative:line;mso-width-percent:0;mso-height-percent:0;mso-left-percent:-10001;mso-top-percent:-10001;v-text-anchor:top" fillcolor="#f2f2f2 [3052]" stroked="f">
-            <v:textbox style="mso-next-textbox:#_x0000_s1037">
+          <v:shape id="_x0000_s1110" type="#_x0000_t202" alt="" style="width:541.4pt;height:26.35pt;mso-wrap-style:square;mso-width-percent:0;mso-height-percent:0;mso-left-percent:-10001;mso-top-percent:-10001;mso-position-horizontal:absolute;mso-position-horizontal-relative:char;mso-position-vertical:absolute;mso-position-vertical-relative:line;mso-width-percent:0;mso-height-percent:0;mso-left-percent:-10001;mso-top-percent:-10001;v-text-anchor:top" fillcolor="#f2f2f2 [3052]" stroked="f">
+            <v:textbox style="mso-next-textbox:#_x0000_s1110">
               <w:txbxContent>
                 <w:p>
                   <w:pPr>
@@ -8066,8 +8046,8 @@
           <w:szCs w:val="20"/>
         </w:rPr>
         <w:pict>
-          <v:shape id="_x0000_s1036" type="#_x0000_t202" alt="" style="width:541.4pt;height:58.05pt;mso-wrap-style:square;mso-width-percent:0;mso-height-percent:0;mso-left-percent:-10001;mso-top-percent:-10001;mso-position-horizontal:absolute;mso-position-horizontal-relative:char;mso-position-vertical:absolute;mso-position-vertical-relative:line;mso-width-percent:0;mso-height-percent:0;mso-left-percent:-10001;mso-top-percent:-10001;v-text-anchor:top" fillcolor="#f2f2f2 [3052]" stroked="f">
-            <v:textbox style="mso-next-textbox:#_x0000_s1036">
+          <v:shape id="_x0000_s1109" type="#_x0000_t202" alt="" style="width:541.4pt;height:58.05pt;mso-wrap-style:square;mso-width-percent:0;mso-height-percent:0;mso-left-percent:-10001;mso-top-percent:-10001;mso-position-horizontal:absolute;mso-position-horizontal-relative:char;mso-position-vertical:absolute;mso-position-vertical-relative:line;mso-width-percent:0;mso-height-percent:0;mso-left-percent:-10001;mso-top-percent:-10001;v-text-anchor:top" fillcolor="#f2f2f2 [3052]" stroked="f">
+            <v:textbox style="mso-next-textbox:#_x0000_s1109">
               <w:txbxContent>
                 <w:p>
                   <w:pPr>
@@ -8502,8 +8482,8 @@
           <w:szCs w:val="20"/>
         </w:rPr>
         <w:pict>
-          <v:shape id="_x0000_s1035" type="#_x0000_t202" alt="" style="width:541.4pt;height:15.1pt;mso-wrap-style:square;mso-width-percent:0;mso-height-percent:0;mso-left-percent:-10001;mso-top-percent:-10001;mso-position-horizontal:absolute;mso-position-horizontal-relative:char;mso-position-vertical:absolute;mso-position-vertical-relative:line;mso-width-percent:0;mso-height-percent:0;mso-left-percent:-10001;mso-top-percent:-10001;v-text-anchor:top" fillcolor="#f2f2f2 [3052]" stroked="f">
-            <v:textbox style="mso-next-textbox:#_x0000_s1035">
+          <v:shape id="_x0000_s1108" type="#_x0000_t202" alt="" style="width:541.4pt;height:15.1pt;mso-wrap-style:square;mso-width-percent:0;mso-height-percent:0;mso-left-percent:-10001;mso-top-percent:-10001;mso-position-horizontal:absolute;mso-position-horizontal-relative:char;mso-position-vertical:absolute;mso-position-vertical-relative:line;mso-width-percent:0;mso-height-percent:0;mso-left-percent:-10001;mso-top-percent:-10001;v-text-anchor:top" fillcolor="#f2f2f2 [3052]" stroked="f">
+            <v:textbox style="mso-next-textbox:#_x0000_s1108">
               <w:txbxContent>
                 <w:p>
                   <w:pPr>
@@ -8647,8 +8627,8 @@
           <w:szCs w:val="20"/>
         </w:rPr>
         <w:pict>
-          <v:shape id="_x0000_s1034" type="#_x0000_t202" alt="" style="width:541.4pt;height:46.95pt;mso-wrap-style:square;mso-width-percent:0;mso-height-percent:0;mso-left-percent:-10001;mso-top-percent:-10001;mso-position-horizontal:absolute;mso-position-horizontal-relative:char;mso-position-vertical:absolute;mso-position-vertical-relative:line;mso-width-percent:0;mso-height-percent:0;mso-left-percent:-10001;mso-top-percent:-10001;v-text-anchor:top" fillcolor="#f2f2f2 [3052]" stroked="f">
-            <v:textbox style="mso-next-textbox:#_x0000_s1034">
+          <v:shape id="_x0000_s1107" type="#_x0000_t202" alt="" style="width:541.4pt;height:46.95pt;mso-wrap-style:square;mso-width-percent:0;mso-height-percent:0;mso-left-percent:-10001;mso-top-percent:-10001;mso-position-horizontal:absolute;mso-position-horizontal-relative:char;mso-position-vertical:absolute;mso-position-vertical-relative:line;mso-width-percent:0;mso-height-percent:0;mso-left-percent:-10001;mso-top-percent:-10001;v-text-anchor:top" fillcolor="#f2f2f2 [3052]" stroked="f">
+            <v:textbox style="mso-next-textbox:#_x0000_s1107">
               <w:txbxContent>
                 <w:p>
                   <w:pPr>
@@ -8939,8 +8919,8 @@
           <w:szCs w:val="20"/>
         </w:rPr>
         <w:pict>
-          <v:shape id="_x0000_s1033" type="#_x0000_t202" alt="" style="width:541.4pt;height:27.85pt;mso-wrap-style:square;mso-width-percent:0;mso-height-percent:0;mso-left-percent:-10001;mso-top-percent:-10001;mso-position-horizontal:absolute;mso-position-horizontal-relative:char;mso-position-vertical:absolute;mso-position-vertical-relative:line;mso-width-percent:0;mso-height-percent:0;mso-left-percent:-10001;mso-top-percent:-10001;v-text-anchor:top" fillcolor="#f2f2f2 [3052]" stroked="f">
-            <v:textbox style="mso-next-textbox:#_x0000_s1033">
+          <v:shape id="_x0000_s1106" type="#_x0000_t202" alt="" style="width:541.4pt;height:27.85pt;mso-wrap-style:square;mso-width-percent:0;mso-height-percent:0;mso-left-percent:-10001;mso-top-percent:-10001;mso-position-horizontal:absolute;mso-position-horizontal-relative:char;mso-position-vertical:absolute;mso-position-vertical-relative:line;mso-width-percent:0;mso-height-percent:0;mso-left-percent:-10001;mso-top-percent:-10001;v-text-anchor:top" fillcolor="#f2f2f2 [3052]" stroked="f">
+            <v:textbox style="mso-next-textbox:#_x0000_s1106">
               <w:txbxContent>
                 <w:p>
                   <w:pPr>
@@ -9147,8 +9127,8 @@
           <w:szCs w:val="20"/>
         </w:rPr>
         <w:pict>
-          <v:shape id="_x0000_s1032" type="#_x0000_t202" alt="" style="width:541.4pt;height:134.15pt;mso-wrap-style:square;mso-width-percent:0;mso-height-percent:0;mso-left-percent:-10001;mso-top-percent:-10001;mso-position-horizontal:absolute;mso-position-horizontal-relative:char;mso-position-vertical:absolute;mso-position-vertical-relative:line;mso-width-percent:0;mso-height-percent:0;mso-left-percent:-10001;mso-top-percent:-10001;v-text-anchor:top" fillcolor="#f2f2f2 [3052]" stroked="f">
-            <v:textbox style="mso-next-textbox:#_x0000_s1032">
+          <v:shape id="_x0000_s1105" type="#_x0000_t202" alt="" style="width:541.4pt;height:134.15pt;mso-wrap-style:square;mso-width-percent:0;mso-height-percent:0;mso-left-percent:-10001;mso-top-percent:-10001;mso-position-horizontal:absolute;mso-position-horizontal-relative:char;mso-position-vertical:absolute;mso-position-vertical-relative:line;mso-width-percent:0;mso-height-percent:0;mso-left-percent:-10001;mso-top-percent:-10001;v-text-anchor:top" fillcolor="#f2f2f2 [3052]" stroked="f">
+            <v:textbox style="mso-next-textbox:#_x0000_s1105">
               <w:txbxContent>
                 <w:p>
                   <w:pPr>
@@ -9886,8 +9866,8 @@
           <w:szCs w:val="20"/>
         </w:rPr>
         <w:pict>
-          <v:shape id="_x0000_s1031" type="#_x0000_t202" alt="" style="width:541.4pt;height:177.65pt;mso-wrap-style:square;mso-width-percent:0;mso-height-percent:0;mso-left-percent:-10001;mso-top-percent:-10001;mso-position-horizontal:absolute;mso-position-horizontal-relative:char;mso-position-vertical:absolute;mso-position-vertical-relative:line;mso-width-percent:0;mso-height-percent:0;mso-left-percent:-10001;mso-top-percent:-10001;v-text-anchor:top" fillcolor="#f2f2f2 [3052]" stroked="f">
-            <v:textbox style="mso-next-textbox:#_x0000_s1031">
+          <v:shape id="_x0000_s1104" type="#_x0000_t202" alt="" style="width:541.4pt;height:177.65pt;mso-wrap-style:square;mso-width-percent:0;mso-height-percent:0;mso-left-percent:-10001;mso-top-percent:-10001;mso-position-horizontal:absolute;mso-position-horizontal-relative:char;mso-position-vertical:absolute;mso-position-vertical-relative:line;mso-width-percent:0;mso-height-percent:0;mso-left-percent:-10001;mso-top-percent:-10001;v-text-anchor:top" fillcolor="#f2f2f2 [3052]" stroked="f">
+            <v:textbox style="mso-next-textbox:#_x0000_s1104">
               <w:txbxContent>
                 <w:p>
                   <w:pPr>
@@ -10645,8 +10625,8 @@
           <w:szCs w:val="20"/>
         </w:rPr>
         <w:pict>
-          <v:shape id="_x0000_s1030" type="#_x0000_t202" alt="" style="width:541.4pt;height:50.4pt;mso-wrap-style:square;mso-width-percent:0;mso-height-percent:0;mso-left-percent:-10001;mso-top-percent:-10001;mso-position-horizontal:absolute;mso-position-horizontal-relative:char;mso-position-vertical:absolute;mso-position-vertical-relative:line;mso-width-percent:0;mso-height-percent:0;mso-left-percent:-10001;mso-top-percent:-10001;v-text-anchor:top" fillcolor="#f2f2f2 [3052]" stroked="f">
-            <v:textbox style="mso-next-textbox:#_x0000_s1030">
+          <v:shape id="_x0000_s1103" type="#_x0000_t202" alt="" style="width:541.4pt;height:50.4pt;mso-wrap-style:square;mso-width-percent:0;mso-height-percent:0;mso-left-percent:-10001;mso-top-percent:-10001;mso-position-horizontal:absolute;mso-position-horizontal-relative:char;mso-position-vertical:absolute;mso-position-vertical-relative:line;mso-width-percent:0;mso-height-percent:0;mso-left-percent:-10001;mso-top-percent:-10001;v-text-anchor:top" fillcolor="#f2f2f2 [3052]" stroked="f">
+            <v:textbox style="mso-next-textbox:#_x0000_s1103">
               <w:txbxContent>
                 <w:p>
                   <w:pPr>
@@ -10954,8 +10934,8 @@
           <w:szCs w:val="20"/>
         </w:rPr>
         <w:pict>
-          <v:shape id="_x0000_s1029" type="#_x0000_t202" alt="" style="width:541.4pt;height:62.5pt;mso-wrap-style:square;mso-width-percent:0;mso-height-percent:0;mso-left-percent:-10001;mso-top-percent:-10001;mso-position-horizontal:absolute;mso-position-horizontal-relative:char;mso-position-vertical:absolute;mso-position-vertical-relative:line;mso-width-percent:0;mso-height-percent:0;mso-left-percent:-10001;mso-top-percent:-10001;v-text-anchor:top" fillcolor="#f2f2f2 [3052]" stroked="f">
-            <v:textbox style="mso-next-textbox:#_x0000_s1029">
+          <v:shape id="_x0000_s1102" type="#_x0000_t202" alt="" style="width:541.4pt;height:62.5pt;mso-wrap-style:square;mso-width-percent:0;mso-height-percent:0;mso-left-percent:-10001;mso-top-percent:-10001;mso-position-horizontal:absolute;mso-position-horizontal-relative:char;mso-position-vertical:absolute;mso-position-vertical-relative:line;mso-width-percent:0;mso-height-percent:0;mso-left-percent:-10001;mso-top-percent:-10001;v-text-anchor:top" fillcolor="#f2f2f2 [3052]" stroked="f">
+            <v:textbox style="mso-next-textbox:#_x0000_s1102">
               <w:txbxContent>
                 <w:p>
                   <w:pPr>
@@ -11265,8 +11245,8 @@
           <w:szCs w:val="20"/>
         </w:rPr>
         <w:pict>
-          <v:shape id="_x0000_s1028" type="#_x0000_t202" alt="" style="width:541.4pt;height:72.9pt;mso-wrap-style:square;mso-width-percent:0;mso-height-percent:0;mso-left-percent:-10001;mso-top-percent:-10001;mso-position-horizontal:absolute;mso-position-horizontal-relative:char;mso-position-vertical:absolute;mso-position-vertical-relative:line;mso-width-percent:0;mso-height-percent:0;mso-left-percent:-10001;mso-top-percent:-10001;v-text-anchor:top" fillcolor="#f2f2f2 [3052]" stroked="f">
-            <v:textbox style="mso-next-textbox:#_x0000_s1028">
+          <v:shape id="_x0000_s1101" type="#_x0000_t202" alt="" style="width:541.4pt;height:72.9pt;mso-wrap-style:square;mso-width-percent:0;mso-height-percent:0;mso-left-percent:-10001;mso-top-percent:-10001;mso-position-horizontal:absolute;mso-position-horizontal-relative:char;mso-position-vertical:absolute;mso-position-vertical-relative:line;mso-width-percent:0;mso-height-percent:0;mso-left-percent:-10001;mso-top-percent:-10001;v-text-anchor:top" fillcolor="#f2f2f2 [3052]" stroked="f">
+            <v:textbox style="mso-next-textbox:#_x0000_s1101">
               <w:txbxContent>
                 <w:p>
                   <w:pPr>
@@ -11687,8 +11667,8 @@
           <w:szCs w:val="20"/>
         </w:rPr>
         <w:pict>
-          <v:shape id="_x0000_s1027" type="#_x0000_t202" alt="" style="width:541.4pt;height:41.4pt;mso-wrap-style:square;mso-width-percent:0;mso-height-percent:0;mso-left-percent:-10001;mso-top-percent:-10001;mso-position-horizontal:absolute;mso-position-horizontal-relative:char;mso-position-vertical:absolute;mso-position-vertical-relative:line;mso-width-percent:0;mso-height-percent:0;mso-left-percent:-10001;mso-top-percent:-10001;v-text-anchor:top" fillcolor="#f2f2f2 [3052]" stroked="f">
-            <v:textbox style="mso-next-textbox:#_x0000_s1027">
+          <v:shape id="_x0000_s1100" type="#_x0000_t202" alt="" style="width:541.4pt;height:41.4pt;mso-wrap-style:square;mso-width-percent:0;mso-height-percent:0;mso-left-percent:-10001;mso-top-percent:-10001;mso-position-horizontal:absolute;mso-position-horizontal-relative:char;mso-position-vertical:absolute;mso-position-vertical-relative:line;mso-width-percent:0;mso-height-percent:0;mso-left-percent:-10001;mso-top-percent:-10001;v-text-anchor:top" fillcolor="#f2f2f2 [3052]" stroked="f">
+            <v:textbox style="mso-next-textbox:#_x0000_s1100">
               <w:txbxContent>
                 <w:p>
                   <w:pPr>
@@ -11857,8 +11837,8 @@
           <w:szCs w:val="20"/>
         </w:rPr>
         <w:pict>
-          <v:shape id="_x0000_s1026" type="#_x0000_t202" alt="" style="width:541.4pt;height:81.1pt;mso-wrap-style:square;mso-width-percent:0;mso-height-percent:0;mso-left-percent:-10001;mso-top-percent:-10001;mso-position-horizontal:absolute;mso-position-horizontal-relative:char;mso-position-vertical:absolute;mso-position-vertical-relative:line;mso-width-percent:0;mso-height-percent:0;mso-left-percent:-10001;mso-top-percent:-10001;v-text-anchor:top" fillcolor="#f2f2f2 [3052]" stroked="f">
-            <v:textbox style="mso-next-textbox:#_x0000_s1026">
+          <v:shape id="_x0000_s1099" type="#_x0000_t202" alt="" style="width:541.4pt;height:81.1pt;mso-wrap-style:square;mso-width-percent:0;mso-height-percent:0;mso-left-percent:-10001;mso-top-percent:-10001;mso-position-horizontal:absolute;mso-position-horizontal-relative:char;mso-position-vertical:absolute;mso-position-vertical-relative:line;mso-width-percent:0;mso-height-percent:0;mso-left-percent:-10001;mso-top-percent:-10001;v-text-anchor:top" fillcolor="#f2f2f2 [3052]" stroked="f">
+            <v:textbox style="mso-next-textbox:#_x0000_s1099">
               <w:txbxContent>
                 <w:p>
                   <w:pPr>
@@ -13056,7 +13036,7 @@
       </w:pPr>
     </w:pPrDefault>
   </w:docDefaults>
-  <w:latentStyles w:defLockedState="0" w:defUIPriority="99" w:defSemiHidden="0" w:defUnhideWhenUsed="0" w:defQFormat="0" w:count="376">
+  <w:latentStyles w:defLockedState="0" w:defUIPriority="99" w:defSemiHidden="0" w:defUnhideWhenUsed="0" w:defQFormat="0" w:count="375">
     <w:lsdException w:name="Normal" w:uiPriority="0" w:qFormat="1"/>
     <w:lsdException w:name="heading 1" w:uiPriority="9" w:qFormat="1"/>
     <w:lsdException w:name="heading 2" w:semiHidden="1" w:uiPriority="9" w:unhideWhenUsed="1" w:qFormat="1"/>
@@ -13211,7 +13191,7 @@
     <w:lsdException w:name="Table Web 2" w:semiHidden="1" w:unhideWhenUsed="1"/>
     <w:lsdException w:name="Table Web 3" w:semiHidden="1" w:unhideWhenUsed="1"/>
     <w:lsdException w:name="Balloon Text" w:semiHidden="1" w:unhideWhenUsed="1"/>
-    <w:lsdException w:name="Table Grid" w:semiHidden="1" w:uiPriority="59" w:unhideWhenUsed="1"/>
+    <w:lsdException w:name="Table Grid" w:uiPriority="59"/>
     <w:lsdException w:name="Table Theme" w:semiHidden="1" w:unhideWhenUsed="1"/>
     <w:lsdException w:name="Placeholder Text" w:semiHidden="1"/>
     <w:lsdException w:name="No Spacing" w:uiPriority="1" w:qFormat="1"/>
@@ -13432,7 +13412,6 @@
     <w:lsdException w:name="Smart Hyperlink" w:semiHidden="1" w:unhideWhenUsed="1"/>
     <w:lsdException w:name="Hashtag" w:semiHidden="1" w:unhideWhenUsed="1"/>
     <w:lsdException w:name="Unresolved Mention" w:semiHidden="1" w:unhideWhenUsed="1"/>
-    <w:lsdException w:name="Smart Link" w:semiHidden="1" w:unhideWhenUsed="1"/>
   </w:latentStyles>
   <w:style w:type="paragraph" w:default="1" w:styleId="Normal">
     <w:name w:val="Normal"/>

</xml_diff>